<commit_message>
Update report, Fix small bug in project
finalised project and removed bug where an extra output txt file was added to /samples
</commit_message>
<xml_diff>
--- a/report/VisionProject.docx
+++ b/report/VisionProject.docx
@@ -11,7 +11,7 @@
           <w:noProof/>
         </w:rPr>
         <w:drawing>
-          <wp:inline distT="0" distB="0" distL="0" distR="0">
+          <wp:inline distT="0" distB="0" distL="0" distR="0" wp14:anchorId="3CBF7515" wp14:editId="17FB6F89">
             <wp:extent cx="2156460" cy="2125980"/>
             <wp:effectExtent l="0" t="0" r="0" b="7620"/>
             <wp:docPr id="1" name="Picture 1" descr="Related image"/>
@@ -28,7 +28,7 @@
                     </pic:cNvPicPr>
                   </pic:nvPicPr>
                   <pic:blipFill>
-                    <a:blip r:embed="rId5">
+                    <a:blip r:embed="rId6">
                       <a:extLst>
                         <a:ext uri="{28A0092B-C50C-407E-A947-70E740481C1C}">
                           <a14:useLocalDpi xmlns:a14="http://schemas.microsoft.com/office/drawing/2010/main" val="0"/>
@@ -212,7 +212,948 @@
         </w:rPr>
         <w:t>43</w:t>
       </w:r>
+    </w:p>
+    <w:p>
+      <w:pPr>
+        <w:rPr>
+          <w:rFonts w:asciiTheme="majorHAnsi" w:eastAsiaTheme="majorEastAsia" w:hAnsiTheme="majorHAnsi" w:cstheme="majorBidi"/>
+          <w:b/>
+          <w:bCs/>
+          <w:spacing w:val="-10"/>
+          <w:kern w:val="28"/>
+          <w:sz w:val="56"/>
+          <w:szCs w:val="56"/>
+        </w:rPr>
+      </w:pPr>
+      <w:r>
+        <w:rPr>
+          <w:b/>
+          <w:bCs/>
+        </w:rPr>
+        <w:br w:type="page"/>
+      </w:r>
+    </w:p>
+    <w:p>
+      <w:pPr>
+        <w:pStyle w:val="Heading1"/>
+      </w:pPr>
+      <w:r>
+        <w:lastRenderedPageBreak/>
+        <w:t>Introduction</w:t>
+      </w:r>
+    </w:p>
+    <w:p>
+      <w:r>
+        <w:t>This report explains the program that requested as the final project of the computer vision course to read bubble sheet survey papers and outputs the answer.</w:t>
+      </w:r>
+    </w:p>
+    <w:p>
+      <w:r>
+        <w:t xml:space="preserve">The project is written in python and uses only the </w:t>
+      </w:r>
+      <w:proofErr w:type="spellStart"/>
+      <w:r>
+        <w:t>opencv</w:t>
+      </w:r>
+      <w:proofErr w:type="spellEnd"/>
+      <w:r>
+        <w:t xml:space="preserve"> library.</w:t>
+      </w:r>
+    </w:p>
+    <w:p>
+      <w:r>
+        <w:t>The following figure shows the sample that was supposed to be read by the program.</w:t>
+      </w:r>
+    </w:p>
+    <w:p>
+      <w:r>
+        <w:rPr>
+          <w:noProof/>
+        </w:rPr>
+        <w:drawing>
+          <wp:inline distT="0" distB="0" distL="0" distR="0" wp14:anchorId="23F2AA7F" wp14:editId="2F8387CE">
+            <wp:extent cx="3583271" cy="5067300"/>
+            <wp:effectExtent l="0" t="0" r="0" b="0"/>
+            <wp:docPr id="3" name="Picture 3"/>
+            <wp:cNvGraphicFramePr>
+              <a:graphicFrameLocks xmlns:a="http://schemas.openxmlformats.org/drawingml/2006/main" noChangeAspect="1"/>
+            </wp:cNvGraphicFramePr>
+            <a:graphic xmlns:a="http://schemas.openxmlformats.org/drawingml/2006/main">
+              <a:graphicData uri="http://schemas.openxmlformats.org/drawingml/2006/picture">
+                <pic:pic xmlns:pic="http://schemas.openxmlformats.org/drawingml/2006/picture">
+                  <pic:nvPicPr>
+                    <pic:cNvPr id="0" name="Picture 2"/>
+                    <pic:cNvPicPr>
+                      <a:picLocks noChangeAspect="1" noChangeArrowheads="1"/>
+                    </pic:cNvPicPr>
+                  </pic:nvPicPr>
+                  <pic:blipFill>
+                    <a:blip r:embed="rId7" cstate="print">
+                      <a:extLst>
+                        <a:ext uri="{28A0092B-C50C-407E-A947-70E740481C1C}">
+                          <a14:useLocalDpi xmlns:a14="http://schemas.microsoft.com/office/drawing/2010/main" val="0"/>
+                        </a:ext>
+                      </a:extLst>
+                    </a:blip>
+                    <a:srcRect/>
+                    <a:stretch>
+                      <a:fillRect/>
+                    </a:stretch>
+                  </pic:blipFill>
+                  <pic:spPr bwMode="auto">
+                    <a:xfrm>
+                      <a:off x="0" y="0"/>
+                      <a:ext cx="3585657" cy="5070675"/>
+                    </a:xfrm>
+                    <a:prstGeom prst="rect">
+                      <a:avLst/>
+                    </a:prstGeom>
+                    <a:noFill/>
+                    <a:ln>
+                      <a:noFill/>
+                    </a:ln>
+                  </pic:spPr>
+                </pic:pic>
+              </a:graphicData>
+            </a:graphic>
+          </wp:inline>
+        </w:drawing>
+      </w:r>
+    </w:p>
+    <w:p>
+      <w:r>
+        <w:t>And the following is the output image from our program</w:t>
+      </w:r>
+    </w:p>
+    <w:p>
+      <w:r>
+        <w:rPr>
+          <w:noProof/>
+        </w:rPr>
+        <w:lastRenderedPageBreak/>
+        <w:drawing>
+          <wp:inline distT="0" distB="0" distL="0" distR="0" wp14:anchorId="63FDB01E" wp14:editId="165A5747">
+            <wp:extent cx="3566160" cy="5041277"/>
+            <wp:effectExtent l="0" t="0" r="0" b="6985"/>
+            <wp:docPr id="4" name="Picture 4"/>
+            <wp:cNvGraphicFramePr>
+              <a:graphicFrameLocks xmlns:a="http://schemas.openxmlformats.org/drawingml/2006/main" noChangeAspect="1"/>
+            </wp:cNvGraphicFramePr>
+            <a:graphic xmlns:a="http://schemas.openxmlformats.org/drawingml/2006/main">
+              <a:graphicData uri="http://schemas.openxmlformats.org/drawingml/2006/picture">
+                <pic:pic xmlns:pic="http://schemas.openxmlformats.org/drawingml/2006/picture">
+                  <pic:nvPicPr>
+                    <pic:cNvPr id="0" name="Picture 3"/>
+                    <pic:cNvPicPr>
+                      <a:picLocks noChangeAspect="1" noChangeArrowheads="1"/>
+                    </pic:cNvPicPr>
+                  </pic:nvPicPr>
+                  <pic:blipFill>
+                    <a:blip r:embed="rId8">
+                      <a:extLst>
+                        <a:ext uri="{28A0092B-C50C-407E-A947-70E740481C1C}">
+                          <a14:useLocalDpi xmlns:a14="http://schemas.microsoft.com/office/drawing/2010/main" val="0"/>
+                        </a:ext>
+                      </a:extLst>
+                    </a:blip>
+                    <a:srcRect/>
+                    <a:stretch>
+                      <a:fillRect/>
+                    </a:stretch>
+                  </pic:blipFill>
+                  <pic:spPr bwMode="auto">
+                    <a:xfrm>
+                      <a:off x="0" y="0"/>
+                      <a:ext cx="3602351" cy="5092438"/>
+                    </a:xfrm>
+                    <a:prstGeom prst="rect">
+                      <a:avLst/>
+                    </a:prstGeom>
+                    <a:noFill/>
+                    <a:ln>
+                      <a:noFill/>
+                    </a:ln>
+                  </pic:spPr>
+                </pic:pic>
+              </a:graphicData>
+            </a:graphic>
+          </wp:inline>
+        </w:drawing>
+      </w:r>
+    </w:p>
+    <w:p>
+      <w:pPr>
+        <w:pStyle w:val="Heading1"/>
+      </w:pPr>
+      <w:r>
+        <w:t>Description of Algorithm</w:t>
+      </w:r>
+    </w:p>
+    <w:p>
+      <w:r>
+        <w:t>The following are the brief step used to extract the answers from the images.</w:t>
+      </w:r>
+    </w:p>
+    <w:p>
+      <w:pPr>
+        <w:pStyle w:val="ListParagraph"/>
+        <w:keepNext/>
+        <w:numPr>
+          <w:ilvl w:val="0"/>
+          <w:numId w:val="5"/>
+        </w:numPr>
+      </w:pPr>
+      <w:r>
+        <w:rPr>
+          <w:noProof/>
+        </w:rPr>
+        <mc:AlternateContent>
+          <mc:Choice Requires="wps">
+            <w:drawing>
+              <wp:anchor distT="0" distB="0" distL="114300" distR="114300" simplePos="0" relativeHeight="251661312" behindDoc="0" locked="0" layoutInCell="1" allowOverlap="1" wp14:anchorId="22D2F33F" wp14:editId="11CA710F">
+                <wp:simplePos x="0" y="0"/>
+                <wp:positionH relativeFrom="column">
+                  <wp:posOffset>2148840</wp:posOffset>
+                </wp:positionH>
+                <wp:positionV relativeFrom="paragraph">
+                  <wp:posOffset>1033145</wp:posOffset>
+                </wp:positionV>
+                <wp:extent cx="914400" cy="635"/>
+                <wp:effectExtent l="0" t="0" r="0" b="0"/>
+                <wp:wrapNone/>
+                <wp:docPr id="8" name="Text Box 8"/>
+                <wp:cNvGraphicFramePr/>
+                <a:graphic xmlns:a="http://schemas.openxmlformats.org/drawingml/2006/main">
+                  <a:graphicData uri="http://schemas.microsoft.com/office/word/2010/wordprocessingShape">
+                    <wps:wsp>
+                      <wps:cNvSpPr txBox="1"/>
+                      <wps:spPr>
+                        <a:xfrm>
+                          <a:off x="0" y="0"/>
+                          <a:ext cx="914400" cy="635"/>
+                        </a:xfrm>
+                        <a:prstGeom prst="rect">
+                          <a:avLst/>
+                        </a:prstGeom>
+                        <a:solidFill>
+                          <a:prstClr val="white"/>
+                        </a:solidFill>
+                        <a:ln>
+                          <a:noFill/>
+                        </a:ln>
+                      </wps:spPr>
+                      <wps:txbx>
+                        <w:txbxContent>
+                          <w:p>
+                            <w:pPr>
+                              <w:pStyle w:val="Caption"/>
+                              <w:rPr>
+                                <w:noProof/>
+                              </w:rPr>
+                            </w:pPr>
+                            <w:r>
+                              <w:t>vertical squares</w:t>
+                            </w:r>
+                          </w:p>
+                        </w:txbxContent>
+                      </wps:txbx>
+                      <wps:bodyPr rot="0" spcFirstLastPara="0" vertOverflow="overflow" horzOverflow="overflow" vert="horz" wrap="square" lIns="0" tIns="0" rIns="0" bIns="0" numCol="1" spcCol="0" rtlCol="0" fromWordArt="0" anchor="t" anchorCtr="0" forceAA="0" compatLnSpc="1">
+                        <a:prstTxWarp prst="textNoShape">
+                          <a:avLst/>
+                        </a:prstTxWarp>
+                        <a:spAutoFit/>
+                      </wps:bodyPr>
+                    </wps:wsp>
+                  </a:graphicData>
+                </a:graphic>
+              </wp:anchor>
+            </w:drawing>
+          </mc:Choice>
+          <mc:Fallback>
+            <w:pict>
+              <v:shapetype w14:anchorId="22D2F33F" id="_x0000_t202" coordsize="21600,21600" o:spt="202" path="m,l,21600r21600,l21600,xe">
+                <v:stroke joinstyle="miter"/>
+                <v:path gradientshapeok="t" o:connecttype="rect"/>
+              </v:shapetype>
+              <v:shape id="Text Box 8" o:spid="_x0000_s1026" type="#_x0000_t202" style="position:absolute;left:0;text-align:left;margin-left:169.2pt;margin-top:81.35pt;width:1in;height:.05pt;z-index:251661312;visibility:visible;mso-wrap-style:square;mso-wrap-distance-left:9pt;mso-wrap-distance-top:0;mso-wrap-distance-right:9pt;mso-wrap-distance-bottom:0;mso-position-horizontal:absolute;mso-position-horizontal-relative:text;mso-position-vertical:absolute;mso-position-vertical-relative:text;v-text-anchor:top" o:gfxdata="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" stroked="f">
+                <v:textbox style="mso-fit-shape-to-text:t" inset="0,0,0,0">
+                  <w:txbxContent>
+                    <w:p>
+                      <w:pPr>
+                        <w:pStyle w:val="Caption"/>
+                        <w:rPr>
+                          <w:noProof/>
+                        </w:rPr>
+                      </w:pPr>
+                      <w:r>
+                        <w:t>vertical squares</w:t>
+                      </w:r>
+                    </w:p>
+                  </w:txbxContent>
+                </v:textbox>
+              </v:shape>
+            </w:pict>
+          </mc:Fallback>
+        </mc:AlternateContent>
+      </w:r>
+      <w:r>
+        <w:rPr>
+          <w:noProof/>
+        </w:rPr>
+        <w:drawing>
+          <wp:anchor distT="0" distB="0" distL="114300" distR="114300" simplePos="0" relativeHeight="251659264" behindDoc="0" locked="0" layoutInCell="1" allowOverlap="1" wp14:anchorId="6D088770" wp14:editId="7B40B697">
+            <wp:simplePos x="0" y="0"/>
+            <wp:positionH relativeFrom="column">
+              <wp:posOffset>2148840</wp:posOffset>
+            </wp:positionH>
+            <wp:positionV relativeFrom="paragraph">
+              <wp:posOffset>419735</wp:posOffset>
+            </wp:positionV>
+            <wp:extent cx="472440" cy="556260"/>
+            <wp:effectExtent l="0" t="0" r="3810" b="0"/>
+            <wp:wrapNone/>
+            <wp:docPr id="6" name="Picture 6"/>
+            <wp:cNvGraphicFramePr>
+              <a:graphicFrameLocks xmlns:a="http://schemas.openxmlformats.org/drawingml/2006/main" noChangeAspect="1"/>
+            </wp:cNvGraphicFramePr>
+            <a:graphic xmlns:a="http://schemas.openxmlformats.org/drawingml/2006/main">
+              <a:graphicData uri="http://schemas.openxmlformats.org/drawingml/2006/picture">
+                <pic:pic xmlns:pic="http://schemas.openxmlformats.org/drawingml/2006/picture">
+                  <pic:nvPicPr>
+                    <pic:cNvPr id="0" name="Picture 5"/>
+                    <pic:cNvPicPr>
+                      <a:picLocks noChangeAspect="1" noChangeArrowheads="1"/>
+                    </pic:cNvPicPr>
+                  </pic:nvPicPr>
+                  <pic:blipFill>
+                    <a:blip r:embed="rId9">
+                      <a:extLst>
+                        <a:ext uri="{28A0092B-C50C-407E-A947-70E740481C1C}">
+                          <a14:useLocalDpi xmlns:a14="http://schemas.microsoft.com/office/drawing/2010/main" val="0"/>
+                        </a:ext>
+                      </a:extLst>
+                    </a:blip>
+                    <a:srcRect/>
+                    <a:stretch>
+                      <a:fillRect/>
+                    </a:stretch>
+                  </pic:blipFill>
+                  <pic:spPr bwMode="auto">
+                    <a:xfrm>
+                      <a:off x="0" y="0"/>
+                      <a:ext cx="472440" cy="556260"/>
+                    </a:xfrm>
+                    <a:prstGeom prst="rect">
+                      <a:avLst/>
+                    </a:prstGeom>
+                    <a:noFill/>
+                    <a:ln>
+                      <a:noFill/>
+                    </a:ln>
+                  </pic:spPr>
+                </pic:pic>
+              </a:graphicData>
+            </a:graphic>
+          </wp:anchor>
+        </w:drawing>
+      </w:r>
+      <w:r>
+        <w:rPr>
+          <w:noProof/>
+        </w:rPr>
+        <mc:AlternateContent>
+          <mc:Choice Requires="wps">
+            <w:drawing>
+              <wp:anchor distT="0" distB="0" distL="114300" distR="114300" simplePos="0" relativeHeight="251663360" behindDoc="0" locked="0" layoutInCell="1" allowOverlap="1" wp14:anchorId="2750CBD4" wp14:editId="61A850AA">
+                <wp:simplePos x="0" y="0"/>
+                <wp:positionH relativeFrom="column">
+                  <wp:posOffset>3787140</wp:posOffset>
+                </wp:positionH>
+                <wp:positionV relativeFrom="paragraph">
+                  <wp:posOffset>1101725</wp:posOffset>
+                </wp:positionV>
+                <wp:extent cx="914400" cy="635"/>
+                <wp:effectExtent l="0" t="0" r="0" b="0"/>
+                <wp:wrapNone/>
+                <wp:docPr id="9" name="Text Box 9"/>
+                <wp:cNvGraphicFramePr/>
+                <a:graphic xmlns:a="http://schemas.openxmlformats.org/drawingml/2006/main">
+                  <a:graphicData uri="http://schemas.microsoft.com/office/word/2010/wordprocessingShape">
+                    <wps:wsp>
+                      <wps:cNvSpPr txBox="1"/>
+                      <wps:spPr>
+                        <a:xfrm>
+                          <a:off x="0" y="0"/>
+                          <a:ext cx="914400" cy="635"/>
+                        </a:xfrm>
+                        <a:prstGeom prst="rect">
+                          <a:avLst/>
+                        </a:prstGeom>
+                        <a:solidFill>
+                          <a:prstClr val="white"/>
+                        </a:solidFill>
+                        <a:ln>
+                          <a:noFill/>
+                        </a:ln>
+                      </wps:spPr>
+                      <wps:txbx>
+                        <w:txbxContent>
+                          <w:p>
+                            <w:pPr>
+                              <w:pStyle w:val="Caption"/>
+                              <w:rPr>
+                                <w:noProof/>
+                              </w:rPr>
+                            </w:pPr>
+                            <w:r>
+                              <w:t>horizontal squares</w:t>
+                            </w:r>
+                          </w:p>
+                        </w:txbxContent>
+                      </wps:txbx>
+                      <wps:bodyPr rot="0" spcFirstLastPara="0" vertOverflow="overflow" horzOverflow="overflow" vert="horz" wrap="square" lIns="0" tIns="0" rIns="0" bIns="0" numCol="1" spcCol="0" rtlCol="0" fromWordArt="0" anchor="t" anchorCtr="0" forceAA="0" compatLnSpc="1">
+                        <a:prstTxWarp prst="textNoShape">
+                          <a:avLst/>
+                        </a:prstTxWarp>
+                        <a:spAutoFit/>
+                      </wps:bodyPr>
+                    </wps:wsp>
+                  </a:graphicData>
+                </a:graphic>
+              </wp:anchor>
+            </w:drawing>
+          </mc:Choice>
+          <mc:Fallback>
+            <w:pict>
+              <v:shape w14:anchorId="2750CBD4" id="Text Box 9" o:spid="_x0000_s1027" type="#_x0000_t202" style="position:absolute;left:0;text-align:left;margin-left:298.2pt;margin-top:86.75pt;width:1in;height:.05pt;z-index:251663360;visibility:visible;mso-wrap-style:square;mso-wrap-distance-left:9pt;mso-wrap-distance-top:0;mso-wrap-distance-right:9pt;mso-wrap-distance-bottom:0;mso-position-horizontal:absolute;mso-position-horizontal-relative:text;mso-position-vertical:absolute;mso-position-vertical-relative:text;v-text-anchor:top" o:gfxdata="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" stroked="f">
+                <v:textbox style="mso-fit-shape-to-text:t" inset="0,0,0,0">
+                  <w:txbxContent>
+                    <w:p>
+                      <w:pPr>
+                        <w:pStyle w:val="Caption"/>
+                        <w:rPr>
+                          <w:noProof/>
+                        </w:rPr>
+                      </w:pPr>
+                      <w:r>
+                        <w:t>horizontal squares</w:t>
+                      </w:r>
+                    </w:p>
+                  </w:txbxContent>
+                </v:textbox>
+              </v:shape>
+            </w:pict>
+          </mc:Fallback>
+        </mc:AlternateContent>
+      </w:r>
+      <w:r>
+        <w:rPr>
+          <w:noProof/>
+        </w:rPr>
+        <w:drawing>
+          <wp:anchor distT="0" distB="0" distL="114300" distR="114300" simplePos="0" relativeHeight="251658240" behindDoc="0" locked="0" layoutInCell="1" allowOverlap="1" wp14:anchorId="7CA9C19A" wp14:editId="17752FCD">
+            <wp:simplePos x="0" y="0"/>
+            <wp:positionH relativeFrom="column">
+              <wp:posOffset>3787140</wp:posOffset>
+            </wp:positionH>
+            <wp:positionV relativeFrom="paragraph">
+              <wp:posOffset>480695</wp:posOffset>
+            </wp:positionV>
+            <wp:extent cx="762000" cy="563880"/>
+            <wp:effectExtent l="0" t="0" r="0" b="7620"/>
+            <wp:wrapNone/>
+            <wp:docPr id="5" name="Picture 5"/>
+            <wp:cNvGraphicFramePr>
+              <a:graphicFrameLocks xmlns:a="http://schemas.openxmlformats.org/drawingml/2006/main" noChangeAspect="1"/>
+            </wp:cNvGraphicFramePr>
+            <a:graphic xmlns:a="http://schemas.openxmlformats.org/drawingml/2006/main">
+              <a:graphicData uri="http://schemas.openxmlformats.org/drawingml/2006/picture">
+                <pic:pic xmlns:pic="http://schemas.openxmlformats.org/drawingml/2006/picture">
+                  <pic:nvPicPr>
+                    <pic:cNvPr id="0" name="Picture 4"/>
+                    <pic:cNvPicPr>
+                      <a:picLocks noChangeAspect="1" noChangeArrowheads="1"/>
+                    </pic:cNvPicPr>
+                  </pic:nvPicPr>
+                  <pic:blipFill>
+                    <a:blip r:embed="rId10">
+                      <a:extLst>
+                        <a:ext uri="{28A0092B-C50C-407E-A947-70E740481C1C}">
+                          <a14:useLocalDpi xmlns:a14="http://schemas.microsoft.com/office/drawing/2010/main" val="0"/>
+                        </a:ext>
+                      </a:extLst>
+                    </a:blip>
+                    <a:srcRect/>
+                    <a:stretch>
+                      <a:fillRect/>
+                    </a:stretch>
+                  </pic:blipFill>
+                  <pic:spPr bwMode="auto">
+                    <a:xfrm>
+                      <a:off x="0" y="0"/>
+                      <a:ext cx="762000" cy="563880"/>
+                    </a:xfrm>
+                    <a:prstGeom prst="rect">
+                      <a:avLst/>
+                    </a:prstGeom>
+                    <a:noFill/>
+                    <a:ln>
+                      <a:noFill/>
+                    </a:ln>
+                  </pic:spPr>
+                </pic:pic>
+              </a:graphicData>
+            </a:graphic>
+          </wp:anchor>
+        </w:drawing>
+      </w:r>
+      <w:r>
+        <w:t>First</w:t>
+      </w:r>
+      <w:r>
+        <w:t xml:space="preserve">, </w:t>
+      </w:r>
+      <w:r>
+        <w:t>the</w:t>
+      </w:r>
+      <w:r>
+        <w:t xml:space="preserve"> program creates 2 </w:t>
+      </w:r>
+      <w:r>
+        <w:t>images one with the circles alone and one with the black squares alone and one with black circles alone.</w:t>
+      </w:r>
+      <w:r>
+        <w:br/>
+      </w:r>
+      <w:r>
+        <w:rPr>
+          <w:noProof/>
+        </w:rPr>
+        <w:drawing>
+          <wp:inline distT="0" distB="0" distL="0" distR="0" wp14:anchorId="05B792E2" wp14:editId="6E8A9F8C">
+            <wp:extent cx="647700" cy="609600"/>
+            <wp:effectExtent l="0" t="0" r="0" b="0"/>
+            <wp:docPr id="7" name="Picture 7"/>
+            <wp:cNvGraphicFramePr>
+              <a:graphicFrameLocks xmlns:a="http://schemas.openxmlformats.org/drawingml/2006/main" noChangeAspect="1"/>
+            </wp:cNvGraphicFramePr>
+            <a:graphic xmlns:a="http://schemas.openxmlformats.org/drawingml/2006/main">
+              <a:graphicData uri="http://schemas.openxmlformats.org/drawingml/2006/picture">
+                <pic:pic xmlns:pic="http://schemas.openxmlformats.org/drawingml/2006/picture">
+                  <pic:nvPicPr>
+                    <pic:cNvPr id="0" name="Picture 6"/>
+                    <pic:cNvPicPr>
+                      <a:picLocks noChangeAspect="1" noChangeArrowheads="1"/>
+                    </pic:cNvPicPr>
+                  </pic:nvPicPr>
+                  <pic:blipFill>
+                    <a:blip r:embed="rId11">
+                      <a:extLst>
+                        <a:ext uri="{28A0092B-C50C-407E-A947-70E740481C1C}">
+                          <a14:useLocalDpi xmlns:a14="http://schemas.microsoft.com/office/drawing/2010/main" val="0"/>
+                        </a:ext>
+                      </a:extLst>
+                    </a:blip>
+                    <a:srcRect/>
+                    <a:stretch>
+                      <a:fillRect/>
+                    </a:stretch>
+                  </pic:blipFill>
+                  <pic:spPr bwMode="auto">
+                    <a:xfrm>
+                      <a:off x="0" y="0"/>
+                      <a:ext cx="647700" cy="609600"/>
+                    </a:xfrm>
+                    <a:prstGeom prst="rect">
+                      <a:avLst/>
+                    </a:prstGeom>
+                    <a:noFill/>
+                    <a:ln>
+                      <a:noFill/>
+                    </a:ln>
+                  </pic:spPr>
+                </pic:pic>
+              </a:graphicData>
+            </a:graphic>
+          </wp:inline>
+        </w:drawing>
+      </w:r>
+    </w:p>
+    <w:p>
+      <w:pPr>
+        <w:pStyle w:val="Caption"/>
+        <w:ind w:firstLine="720"/>
+      </w:pPr>
+      <w:r>
+        <w:t>C</w:t>
+      </w:r>
+      <w:r>
+        <w:t>ircle</w:t>
+      </w:r>
+    </w:p>
+    <w:p>
+      <w:pPr>
+        <w:ind w:left="360"/>
+        <w:rPr>
+          <w:noProof/>
+        </w:rPr>
+      </w:pPr>
+      <w:r>
+        <w:rPr>
+          <w:noProof/>
+        </w:rPr>
+        <w:lastRenderedPageBreak/>
+        <w:drawing>
+          <wp:anchor distT="0" distB="0" distL="114300" distR="114300" simplePos="0" relativeHeight="251664384" behindDoc="0" locked="0" layoutInCell="1" allowOverlap="1" wp14:anchorId="67730F51" wp14:editId="441F95E1">
+            <wp:simplePos x="0" y="0"/>
+            <wp:positionH relativeFrom="column">
+              <wp:posOffset>2552700</wp:posOffset>
+            </wp:positionH>
+            <wp:positionV relativeFrom="paragraph">
+              <wp:posOffset>7620</wp:posOffset>
+            </wp:positionV>
+            <wp:extent cx="2139950" cy="3025140"/>
+            <wp:effectExtent l="0" t="0" r="0" b="3810"/>
+            <wp:wrapNone/>
+            <wp:docPr id="13" name="Picture 13"/>
+            <wp:cNvGraphicFramePr>
+              <a:graphicFrameLocks xmlns:a="http://schemas.openxmlformats.org/drawingml/2006/main" noChangeAspect="1"/>
+            </wp:cNvGraphicFramePr>
+            <a:graphic xmlns:a="http://schemas.openxmlformats.org/drawingml/2006/main">
+              <a:graphicData uri="http://schemas.openxmlformats.org/drawingml/2006/picture">
+                <pic:pic xmlns:pic="http://schemas.openxmlformats.org/drawingml/2006/picture">
+                  <pic:nvPicPr>
+                    <pic:cNvPr id="0" name="Picture 13"/>
+                    <pic:cNvPicPr>
+                      <a:picLocks noChangeAspect="1" noChangeArrowheads="1"/>
+                    </pic:cNvPicPr>
+                  </pic:nvPicPr>
+                  <pic:blipFill>
+                    <a:blip r:embed="rId12" cstate="print">
+                      <a:extLst>
+                        <a:ext uri="{28A0092B-C50C-407E-A947-70E740481C1C}">
+                          <a14:useLocalDpi xmlns:a14="http://schemas.microsoft.com/office/drawing/2010/main" val="0"/>
+                        </a:ext>
+                      </a:extLst>
+                    </a:blip>
+                    <a:srcRect/>
+                    <a:stretch>
+                      <a:fillRect/>
+                    </a:stretch>
+                  </pic:blipFill>
+                  <pic:spPr bwMode="auto">
+                    <a:xfrm>
+                      <a:off x="0" y="0"/>
+                      <a:ext cx="2157251" cy="3049598"/>
+                    </a:xfrm>
+                    <a:prstGeom prst="rect">
+                      <a:avLst/>
+                    </a:prstGeom>
+                    <a:noFill/>
+                    <a:ln>
+                      <a:noFill/>
+                    </a:ln>
+                  </pic:spPr>
+                </pic:pic>
+              </a:graphicData>
+            </a:graphic>
+            <wp14:sizeRelH relativeFrom="margin">
+              <wp14:pctWidth>0</wp14:pctWidth>
+            </wp14:sizeRelH>
+            <wp14:sizeRelV relativeFrom="margin">
+              <wp14:pctHeight>0</wp14:pctHeight>
+            </wp14:sizeRelV>
+          </wp:anchor>
+        </w:drawing>
+      </w:r>
+      <w:r>
+        <w:rPr>
+          <w:noProof/>
+        </w:rPr>
+        <w:drawing>
+          <wp:inline distT="0" distB="0" distL="0" distR="0" wp14:anchorId="0AC5B175" wp14:editId="5D358B60">
+            <wp:extent cx="2161522" cy="3055620"/>
+            <wp:effectExtent l="0" t="0" r="0" b="0"/>
+            <wp:docPr id="14" name="Picture 14"/>
+            <wp:cNvGraphicFramePr>
+              <a:graphicFrameLocks xmlns:a="http://schemas.openxmlformats.org/drawingml/2006/main" noChangeAspect="1"/>
+            </wp:cNvGraphicFramePr>
+            <a:graphic xmlns:a="http://schemas.openxmlformats.org/drawingml/2006/main">
+              <a:graphicData uri="http://schemas.openxmlformats.org/drawingml/2006/picture">
+                <pic:pic xmlns:pic="http://schemas.openxmlformats.org/drawingml/2006/picture">
+                  <pic:nvPicPr>
+                    <pic:cNvPr id="0" name="Picture 14"/>
+                    <pic:cNvPicPr>
+                      <a:picLocks noChangeAspect="1" noChangeArrowheads="1"/>
+                    </pic:cNvPicPr>
+                  </pic:nvPicPr>
+                  <pic:blipFill>
+                    <a:blip r:embed="rId13" cstate="print">
+                      <a:extLst>
+                        <a:ext uri="{28A0092B-C50C-407E-A947-70E740481C1C}">
+                          <a14:useLocalDpi xmlns:a14="http://schemas.microsoft.com/office/drawing/2010/main" val="0"/>
+                        </a:ext>
+                      </a:extLst>
+                    </a:blip>
+                    <a:srcRect/>
+                    <a:stretch>
+                      <a:fillRect/>
+                    </a:stretch>
+                  </pic:blipFill>
+                  <pic:spPr bwMode="auto">
+                    <a:xfrm>
+                      <a:off x="0" y="0"/>
+                      <a:ext cx="2175449" cy="3075308"/>
+                    </a:xfrm>
+                    <a:prstGeom prst="rect">
+                      <a:avLst/>
+                    </a:prstGeom>
+                    <a:noFill/>
+                    <a:ln>
+                      <a:noFill/>
+                    </a:ln>
+                  </pic:spPr>
+                </pic:pic>
+              </a:graphicData>
+            </a:graphic>
+          </wp:inline>
+        </w:drawing>
+      </w:r>
+    </w:p>
+    <w:p>
+      <w:pPr>
+        <w:pStyle w:val="ListParagraph"/>
+        <w:numPr>
+          <w:ilvl w:val="0"/>
+          <w:numId w:val="5"/>
+        </w:numPr>
+      </w:pPr>
+      <w:r>
+        <w:t>Then the program first guesses the orientation using the slope of the line passing through the vertical squares and rotates the original image by this angle. This is follows by repeating step 1 again on the original image after rotations</w:t>
+      </w:r>
+      <w:r>
+        <w:t>.</w:t>
+      </w:r>
+    </w:p>
+    <w:p>
+      <w:pPr>
+        <w:ind w:left="360"/>
+        <w:rPr>
+          <w:noProof/>
+        </w:rPr>
+      </w:pPr>
+      <w:r>
+        <w:rPr>
+          <w:noProof/>
+        </w:rPr>
+        <w:drawing>
+          <wp:anchor distT="0" distB="0" distL="114300" distR="114300" simplePos="0" relativeHeight="251665408" behindDoc="0" locked="0" layoutInCell="1" allowOverlap="1" wp14:anchorId="170F7C8A" wp14:editId="48296BCF">
+            <wp:simplePos x="0" y="0"/>
+            <wp:positionH relativeFrom="column">
+              <wp:posOffset>2606041</wp:posOffset>
+            </wp:positionH>
+            <wp:positionV relativeFrom="paragraph">
+              <wp:posOffset>6985</wp:posOffset>
+            </wp:positionV>
+            <wp:extent cx="1912620" cy="2704540"/>
+            <wp:effectExtent l="0" t="0" r="0" b="635"/>
+            <wp:wrapNone/>
+            <wp:docPr id="19" name="Picture 19"/>
+            <wp:cNvGraphicFramePr>
+              <a:graphicFrameLocks xmlns:a="http://schemas.openxmlformats.org/drawingml/2006/main" noChangeAspect="1"/>
+            </wp:cNvGraphicFramePr>
+            <a:graphic xmlns:a="http://schemas.openxmlformats.org/drawingml/2006/main">
+              <a:graphicData uri="http://schemas.openxmlformats.org/drawingml/2006/picture">
+                <pic:pic xmlns:pic="http://schemas.openxmlformats.org/drawingml/2006/picture">
+                  <pic:nvPicPr>
+                    <pic:cNvPr id="0" name="Picture 38"/>
+                    <pic:cNvPicPr>
+                      <a:picLocks noChangeAspect="1" noChangeArrowheads="1"/>
+                    </pic:cNvPicPr>
+                  </pic:nvPicPr>
+                  <pic:blipFill>
+                    <a:blip r:embed="rId14" cstate="print">
+                      <a:extLst>
+                        <a:ext uri="{28A0092B-C50C-407E-A947-70E740481C1C}">
+                          <a14:useLocalDpi xmlns:a14="http://schemas.microsoft.com/office/drawing/2010/main" val="0"/>
+                        </a:ext>
+                      </a:extLst>
+                    </a:blip>
+                    <a:srcRect/>
+                    <a:stretch>
+                      <a:fillRect/>
+                    </a:stretch>
+                  </pic:blipFill>
+                  <pic:spPr bwMode="auto">
+                    <a:xfrm>
+                      <a:off x="0" y="0"/>
+                      <a:ext cx="1928150" cy="2726500"/>
+                    </a:xfrm>
+                    <a:prstGeom prst="rect">
+                      <a:avLst/>
+                    </a:prstGeom>
+                    <a:noFill/>
+                    <a:ln>
+                      <a:noFill/>
+                    </a:ln>
+                  </pic:spPr>
+                </pic:pic>
+              </a:graphicData>
+            </a:graphic>
+            <wp14:sizeRelH relativeFrom="margin">
+              <wp14:pctWidth>0</wp14:pctWidth>
+            </wp14:sizeRelH>
+            <wp14:sizeRelV relativeFrom="margin">
+              <wp14:pctHeight>0</wp14:pctHeight>
+            </wp14:sizeRelV>
+          </wp:anchor>
+        </w:drawing>
+      </w:r>
+      <w:r>
+        <w:rPr>
+          <w:noProof/>
+        </w:rPr>
+        <w:drawing>
+          <wp:inline distT="0" distB="0" distL="0" distR="0" wp14:anchorId="5AE67661" wp14:editId="56585DB3">
+            <wp:extent cx="1913567" cy="2705100"/>
+            <wp:effectExtent l="0" t="0" r="0" b="0"/>
+            <wp:docPr id="20" name="Picture 20"/>
+            <wp:cNvGraphicFramePr>
+              <a:graphicFrameLocks xmlns:a="http://schemas.openxmlformats.org/drawingml/2006/main" noChangeAspect="1"/>
+            </wp:cNvGraphicFramePr>
+            <a:graphic xmlns:a="http://schemas.openxmlformats.org/drawingml/2006/main">
+              <a:graphicData uri="http://schemas.openxmlformats.org/drawingml/2006/picture">
+                <pic:pic xmlns:pic="http://schemas.openxmlformats.org/drawingml/2006/picture">
+                  <pic:nvPicPr>
+                    <pic:cNvPr id="0" name="Picture 39"/>
+                    <pic:cNvPicPr>
+                      <a:picLocks noChangeAspect="1" noChangeArrowheads="1"/>
+                    </pic:cNvPicPr>
+                  </pic:nvPicPr>
+                  <pic:blipFill>
+                    <a:blip r:embed="rId15" cstate="print">
+                      <a:extLst>
+                        <a:ext uri="{28A0092B-C50C-407E-A947-70E740481C1C}">
+                          <a14:useLocalDpi xmlns:a14="http://schemas.microsoft.com/office/drawing/2010/main" val="0"/>
+                        </a:ext>
+                      </a:extLst>
+                    </a:blip>
+                    <a:srcRect/>
+                    <a:stretch>
+                      <a:fillRect/>
+                    </a:stretch>
+                  </pic:blipFill>
+                  <pic:spPr bwMode="auto">
+                    <a:xfrm>
+                      <a:off x="0" y="0"/>
+                      <a:ext cx="1926160" cy="2722902"/>
+                    </a:xfrm>
+                    <a:prstGeom prst="rect">
+                      <a:avLst/>
+                    </a:prstGeom>
+                    <a:noFill/>
+                    <a:ln>
+                      <a:noFill/>
+                    </a:ln>
+                  </pic:spPr>
+                </pic:pic>
+              </a:graphicData>
+            </a:graphic>
+          </wp:inline>
+        </w:drawing>
+      </w:r>
+    </w:p>
+    <w:p/>
+    <w:p>
+      <w:pPr>
+        <w:pStyle w:val="ListParagraph"/>
+        <w:numPr>
+          <w:ilvl w:val="0"/>
+          <w:numId w:val="5"/>
+        </w:numPr>
+      </w:pPr>
+      <w:r>
+        <w:t>The program then records the position of the centroid of each circle relative to the horizontal and vertical squares.</w:t>
+      </w:r>
+    </w:p>
+    <w:p>
+      <w:pPr>
+        <w:pStyle w:val="ListParagraph"/>
+        <w:numPr>
+          <w:ilvl w:val="0"/>
+          <w:numId w:val="5"/>
+        </w:numPr>
+      </w:pPr>
+      <w:r>
+        <w:lastRenderedPageBreak/>
+        <w:t xml:space="preserve">Now the program loops through all prerecorded relative position of possible questions and </w:t>
+      </w:r>
+      <w:r>
+        <w:t>their</w:t>
+      </w:r>
+      <w:r>
+        <w:t xml:space="preserve"> possible answers and selects the most likely </w:t>
+      </w:r>
+      <w:r>
+        <w:t>choices and outputs them.</w:t>
+      </w:r>
+      <w:r>
+        <w:br/>
+      </w:r>
       <w:bookmarkStart w:id="0" w:name="_GoBack"/>
+      <w:r>
+        <w:rPr>
+          <w:noProof/>
+        </w:rPr>
+        <w:drawing>
+          <wp:inline distT="0" distB="0" distL="0" distR="0" wp14:anchorId="3FA338D0" wp14:editId="5CFD5743">
+            <wp:extent cx="3439030" cy="4861560"/>
+            <wp:effectExtent l="0" t="0" r="9525" b="0"/>
+            <wp:docPr id="22" name="Picture 22"/>
+            <wp:cNvGraphicFramePr>
+              <a:graphicFrameLocks xmlns:a="http://schemas.openxmlformats.org/drawingml/2006/main" noChangeAspect="1"/>
+            </wp:cNvGraphicFramePr>
+            <a:graphic xmlns:a="http://schemas.openxmlformats.org/drawingml/2006/main">
+              <a:graphicData uri="http://schemas.openxmlformats.org/drawingml/2006/picture">
+                <pic:pic xmlns:pic="http://schemas.openxmlformats.org/drawingml/2006/picture">
+                  <pic:nvPicPr>
+                    <pic:cNvPr id="0" name="Picture 47"/>
+                    <pic:cNvPicPr>
+                      <a:picLocks noChangeAspect="1" noChangeArrowheads="1"/>
+                    </pic:cNvPicPr>
+                  </pic:nvPicPr>
+                  <pic:blipFill>
+                    <a:blip r:embed="rId16">
+                      <a:extLst>
+                        <a:ext uri="{28A0092B-C50C-407E-A947-70E740481C1C}">
+                          <a14:useLocalDpi xmlns:a14="http://schemas.microsoft.com/office/drawing/2010/main" val="0"/>
+                        </a:ext>
+                      </a:extLst>
+                    </a:blip>
+                    <a:srcRect/>
+                    <a:stretch>
+                      <a:fillRect/>
+                    </a:stretch>
+                  </pic:blipFill>
+                  <pic:spPr bwMode="auto">
+                    <a:xfrm>
+                      <a:off x="0" y="0"/>
+                      <a:ext cx="3446086" cy="4871535"/>
+                    </a:xfrm>
+                    <a:prstGeom prst="rect">
+                      <a:avLst/>
+                    </a:prstGeom>
+                    <a:noFill/>
+                    <a:ln>
+                      <a:noFill/>
+                    </a:ln>
+                  </pic:spPr>
+                </pic:pic>
+              </a:graphicData>
+            </a:graphic>
+          </wp:inline>
+        </w:drawing>
+      </w:r>
       <w:bookmarkEnd w:id="0"/>
     </w:p>
     <w:sectPr>
@@ -228,6 +1169,92 @@
 <file path=word/numbering.xml><?xml version="1.0" encoding="utf-8"?>
 <w:numbering xmlns:wpc="http://schemas.microsoft.com/office/word/2010/wordprocessingCanvas" xmlns:cx="http://schemas.microsoft.com/office/drawing/2014/chartex" xmlns:cx1="http://schemas.microsoft.com/office/drawing/2015/9/8/chartex" xmlns:cx2="http://schemas.microsoft.com/office/drawing/2015/10/21/chartex" xmlns:cx3="http://schemas.microsoft.com/office/drawing/2016/5/9/chartex" xmlns:cx4="http://schemas.microsoft.com/office/drawing/2016/5/10/chartex" xmlns:cx5="http://schemas.microsoft.com/office/drawing/2016/5/11/chartex" xmlns:cx6="http://schemas.microsoft.com/office/drawing/2016/5/12/chartex" xmlns:cx7="http://schemas.microsoft.com/office/drawing/2016/5/13/chartex" xmlns:cx8="http://schemas.microsoft.com/office/drawing/2016/5/14/chartex" xmlns:mc="http://schemas.openxmlformats.org/markup-compatibility/2006" xmlns:aink="http://schemas.microsoft.com/office/drawing/2016/ink" xmlns:am3d="http://schemas.microsoft.com/office/drawing/2017/model3d" xmlns:o="urn:schemas-microsoft-com:office:office" xmlns:r="http://schemas.openxmlformats.org/officeDocument/2006/relationships" xmlns:m="http://schemas.openxmlformats.org/officeDocument/2006/math" xmlns:v="urn:schemas-microsoft-com:vml" xmlns:wp14="http://schemas.microsoft.com/office/word/2010/wordprocessingDrawing" xmlns:wp="http://schemas.openxmlformats.org/drawingml/2006/wordprocessingDrawing" xmlns:w10="urn:schemas-microsoft-com:office:word" xmlns:w="http://schemas.openxmlformats.org/wordprocessingml/2006/main" xmlns:w14="http://schemas.microsoft.com/office/word/2010/wordml" xmlns:w15="http://schemas.microsoft.com/office/word/2012/wordml" xmlns:w16cid="http://schemas.microsoft.com/office/word/2016/wordml/cid" xmlns:w16se="http://schemas.microsoft.com/office/word/2015/wordml/symex" xmlns:wpg="http://schemas.microsoft.com/office/word/2010/wordprocessingGroup" xmlns:wpi="http://schemas.microsoft.com/office/word/2010/wordprocessingInk" xmlns:wne="http://schemas.microsoft.com/office/word/2006/wordml" xmlns:wps="http://schemas.microsoft.com/office/word/2010/wordprocessingShape" mc:Ignorable="w14 w15 w16se w16cid wp14">
   <w:abstractNum w:abstractNumId="0" w15:restartNumberingAfterBreak="0">
+    <w:nsid w:val="0C787BAC"/>
+    <w:multiLevelType w:val="hybridMultilevel"/>
+    <w:tmpl w:val="8DB629BA"/>
+    <w:lvl w:ilvl="0" w:tplc="0409000F">
+      <w:start w:val="1"/>
+      <w:numFmt w:val="decimal"/>
+      <w:lvlText w:val="%1."/>
+      <w:lvlJc w:val="left"/>
+      <w:pPr>
+        <w:ind w:left="720" w:hanging="360"/>
+      </w:pPr>
+    </w:lvl>
+    <w:lvl w:ilvl="1" w:tplc="04090019" w:tentative="1">
+      <w:start w:val="1"/>
+      <w:numFmt w:val="lowerLetter"/>
+      <w:lvlText w:val="%2."/>
+      <w:lvlJc w:val="left"/>
+      <w:pPr>
+        <w:ind w:left="1440" w:hanging="360"/>
+      </w:pPr>
+    </w:lvl>
+    <w:lvl w:ilvl="2" w:tplc="0409001B" w:tentative="1">
+      <w:start w:val="1"/>
+      <w:numFmt w:val="lowerRoman"/>
+      <w:lvlText w:val="%3."/>
+      <w:lvlJc w:val="right"/>
+      <w:pPr>
+        <w:ind w:left="2160" w:hanging="180"/>
+      </w:pPr>
+    </w:lvl>
+    <w:lvl w:ilvl="3" w:tplc="0409000F" w:tentative="1">
+      <w:start w:val="1"/>
+      <w:numFmt w:val="decimal"/>
+      <w:lvlText w:val="%4."/>
+      <w:lvlJc w:val="left"/>
+      <w:pPr>
+        <w:ind w:left="2880" w:hanging="360"/>
+      </w:pPr>
+    </w:lvl>
+    <w:lvl w:ilvl="4" w:tplc="04090019" w:tentative="1">
+      <w:start w:val="1"/>
+      <w:numFmt w:val="lowerLetter"/>
+      <w:lvlText w:val="%5."/>
+      <w:lvlJc w:val="left"/>
+      <w:pPr>
+        <w:ind w:left="3600" w:hanging="360"/>
+      </w:pPr>
+    </w:lvl>
+    <w:lvl w:ilvl="5" w:tplc="0409001B" w:tentative="1">
+      <w:start w:val="1"/>
+      <w:numFmt w:val="lowerRoman"/>
+      <w:lvlText w:val="%6."/>
+      <w:lvlJc w:val="right"/>
+      <w:pPr>
+        <w:ind w:left="4320" w:hanging="180"/>
+      </w:pPr>
+    </w:lvl>
+    <w:lvl w:ilvl="6" w:tplc="0409000F" w:tentative="1">
+      <w:start w:val="1"/>
+      <w:numFmt w:val="decimal"/>
+      <w:lvlText w:val="%7."/>
+      <w:lvlJc w:val="left"/>
+      <w:pPr>
+        <w:ind w:left="5040" w:hanging="360"/>
+      </w:pPr>
+    </w:lvl>
+    <w:lvl w:ilvl="7" w:tplc="04090019" w:tentative="1">
+      <w:start w:val="1"/>
+      <w:numFmt w:val="lowerLetter"/>
+      <w:lvlText w:val="%8."/>
+      <w:lvlJc w:val="left"/>
+      <w:pPr>
+        <w:ind w:left="5760" w:hanging="360"/>
+      </w:pPr>
+    </w:lvl>
+    <w:lvl w:ilvl="8" w:tplc="0409001B" w:tentative="1">
+      <w:start w:val="1"/>
+      <w:numFmt w:val="lowerRoman"/>
+      <w:lvlText w:val="%9."/>
+      <w:lvlJc w:val="right"/>
+      <w:pPr>
+        <w:ind w:left="6480" w:hanging="180"/>
+      </w:pPr>
+    </w:lvl>
+  </w:abstractNum>
+  <w:abstractNum w:abstractNumId="1" w15:restartNumberingAfterBreak="0">
     <w:nsid w:val="13A42690"/>
     <w:multiLevelType w:val="hybridMultilevel"/>
     <w:tmpl w:val="224C096C"/>
@@ -313,7 +1340,7 @@
       </w:pPr>
     </w:lvl>
   </w:abstractNum>
-  <w:abstractNum w:abstractNumId="1" w15:restartNumberingAfterBreak="0">
+  <w:abstractNum w:abstractNumId="2" w15:restartNumberingAfterBreak="0">
     <w:nsid w:val="245D45E2"/>
     <w:multiLevelType w:val="hybridMultilevel"/>
     <w:tmpl w:val="C3867C02"/>
@@ -399,7 +1426,7 @@
       </w:pPr>
     </w:lvl>
   </w:abstractNum>
-  <w:abstractNum w:abstractNumId="2" w15:restartNumberingAfterBreak="0">
+  <w:abstractNum w:abstractNumId="3" w15:restartNumberingAfterBreak="0">
     <w:nsid w:val="496148E1"/>
     <w:multiLevelType w:val="hybridMultilevel"/>
     <w:tmpl w:val="C3867C02"/>
@@ -485,7 +1512,7 @@
       </w:pPr>
     </w:lvl>
   </w:abstractNum>
-  <w:abstractNum w:abstractNumId="3" w15:restartNumberingAfterBreak="0">
+  <w:abstractNum w:abstractNumId="4" w15:restartNumberingAfterBreak="0">
     <w:nsid w:val="66744299"/>
     <w:multiLevelType w:val="hybridMultilevel"/>
     <w:tmpl w:val="50624E58"/>
@@ -572,15 +1599,18 @@
     </w:lvl>
   </w:abstractNum>
   <w:num w:numId="1">
+    <w:abstractNumId w:val="3"/>
+  </w:num>
+  <w:num w:numId="2">
     <w:abstractNumId w:val="2"/>
   </w:num>
-  <w:num w:numId="2">
+  <w:num w:numId="3">
+    <w:abstractNumId w:val="4"/>
+  </w:num>
+  <w:num w:numId="4">
     <w:abstractNumId w:val="1"/>
   </w:num>
-  <w:num w:numId="3">
-    <w:abstractNumId w:val="3"/>
-  </w:num>
-  <w:num w:numId="4">
+  <w:num w:numId="5">
     <w:abstractNumId w:val="0"/>
   </w:num>
 </w:numbering>
@@ -1167,6 +2197,25 @@
       <w:u w:val="single"/>
     </w:rPr>
   </w:style>
+  <w:style w:type="paragraph" w:styleId="Caption">
+    <w:name w:val="caption"/>
+    <w:basedOn w:val="Normal"/>
+    <w:next w:val="Normal"/>
+    <w:uiPriority w:val="35"/>
+    <w:unhideWhenUsed/>
+    <w:qFormat/>
+    <w:rsid w:val="00E9621B"/>
+    <w:pPr>
+      <w:spacing w:after="200" w:line="240" w:lineRule="auto"/>
+    </w:pPr>
+    <w:rPr>
+      <w:i/>
+      <w:iCs/>
+      <w:color w:val="44546A" w:themeColor="text2"/>
+      <w:sz w:val="18"/>
+      <w:szCs w:val="18"/>
+    </w:rPr>
+  </w:style>
 </w:styles>
 </file>
 
@@ -1429,4 +2478,16 @@
     </a:ext>
   </a:extLst>
 </a:theme>
+</file>
+
+<file path=customXml/item1.xml><?xml version="1.0" encoding="utf-8"?>
+<b:Sources xmlns:b="http://schemas.openxmlformats.org/officeDocument/2006/bibliography" xmlns="http://schemas.openxmlformats.org/officeDocument/2006/bibliography" SelectedStyle="\APASixthEditionOfficeOnline.xsl" StyleName="APA" Version="6"/>
+</file>
+
+<file path=customXml/itemProps1.xml><?xml version="1.0" encoding="utf-8"?>
+<ds:datastoreItem xmlns:ds="http://schemas.openxmlformats.org/officeDocument/2006/customXml" ds:itemID="{4F8BF772-59EE-4B3B-9886-4C1C9B62F927}">
+  <ds:schemaRefs>
+    <ds:schemaRef ds:uri="http://schemas.openxmlformats.org/officeDocument/2006/bibliography"/>
+  </ds:schemaRefs>
+</ds:datastoreItem>
 </file>
</xml_diff>